<commit_message>
nmv 27 02 2023
</commit_message>
<xml_diff>
--- a/TS Jatai Ghanam Project/TS 5.1/TS 5.1 Jatai Baraha Input.docx
+++ b/TS Jatai Ghanam Project/TS 5.1/TS 5.1 Jatai Baraha Input.docx
@@ -61236,7 +61236,13 @@
         <w:rPr>
           <w:lang w:val="it-IT"/>
         </w:rPr>
-        <w:t xml:space="preserve">Aqhaq parAq~g parA~g# AhAhaq parA#~g | </w:t>
+        <w:t>Aqhaq parAq~g parA# ~gAhAhaq parA~g</w:t>
+      </w:r>
+      <w:r>
+        <w:rPr>
+          <w:lang w:val="it-IT"/>
+        </w:rPr>
+        <w:t># |</w:t>
       </w:r>
     </w:p>
     <w:p>
@@ -61262,7 +61268,31 @@
         <w:rPr>
           <w:lang w:val="it-IT"/>
         </w:rPr>
-        <w:t xml:space="preserve">parA$~g~g ive vaq parAq~g parA$~g~g iva | </w:t>
+        <w:t>parA</w:t>
+      </w:r>
+      <w:r>
+        <w:rPr>
+          <w:lang w:val="it-IT"/>
+        </w:rPr>
+        <w:t xml:space="preserve"># </w:t>
+      </w:r>
+      <w:r>
+        <w:rPr>
+          <w:lang w:val="it-IT"/>
+        </w:rPr>
+        <w:t>~givevaq parAq~g parA</w:t>
+      </w:r>
+      <w:r>
+        <w:rPr>
+          <w:lang w:val="it-IT"/>
+        </w:rPr>
+        <w:t xml:space="preserve"># </w:t>
+      </w:r>
+      <w:r>
+        <w:rPr>
+          <w:lang w:val="it-IT"/>
+        </w:rPr>
+        <w:t xml:space="preserve">~giva | </w:t>
       </w:r>
     </w:p>
     <w:p>

</xml_diff>

<commit_message>
nmv 02 04 2023
</commit_message>
<xml_diff>
--- a/TS Jatai Ghanam Project/TS 5.1/TS 5.1 Jatai Baraha Input.docx
+++ b/TS Jatai Ghanam Project/TS 5.1/TS 5.1 Jatai Baraha Input.docx
@@ -4086,20 +4086,26 @@
         <w:rPr>
           <w:lang w:val="it-IT"/>
         </w:rPr>
-        <w:t>(53)[P4] 5.1.1.4(46)-  rUqpasa#mRuddhyai | uqBaqyaqtaqH_kShNUH | (GS-5.1-3)</w:t>
-      </w:r>
-    </w:p>
-    <w:p>
-      <w:pPr>
-        <w:rPr>
-          <w:lang w:val="it-IT"/>
-        </w:rPr>
-      </w:pPr>
-      <w:r>
-        <w:rPr>
-          <w:lang w:val="it-IT"/>
-        </w:rPr>
-        <w:t xml:space="preserve">rUqpasa#mRuddhyA uBayataqH kShNUru#BayataqH kShNva#pasa#mRuddhyai rUqpasa#mRuddhyA uBayataqH kShNUH | </w:t>
+        <w:t>(53)[P4] 5.1.1.4(46)-  rUqpasa#mRuddhyai | uqBaqyaqtaqHkShNUH | (GS-5.1-3)</w:t>
+      </w:r>
+    </w:p>
+    <w:p>
+      <w:pPr>
+        <w:rPr>
+          <w:lang w:val="it-IT"/>
+        </w:rPr>
+      </w:pPr>
+      <w:r>
+        <w:rPr>
+          <w:lang w:val="it-IT"/>
+        </w:rPr>
+        <w:t>rUqpasa#mRuddhyA uBayataqHkShNU ru#BayataqHkShNU rUqpasa#mRuddhyai rUqpasa#mRuddhyA uBayataqHkShNUH</w:t>
+      </w:r>
+      <w:r>
+        <w:rPr>
+          <w:lang w:val="it-IT"/>
+        </w:rPr>
+        <w:t xml:space="preserve"> |</w:t>
       </w:r>
     </w:p>
     <w:p>
@@ -4138,20 +4144,32 @@
         <w:rPr>
           <w:lang w:val="it-IT"/>
         </w:rPr>
-        <w:t>(55)[P4] 5.1.1.4(47)-  uqBaqyaqtaqH_kShNUH | Baqvaqtiq | (GS-5.1-3)</w:t>
-      </w:r>
-    </w:p>
-    <w:p>
-      <w:pPr>
-        <w:rPr>
-          <w:lang w:val="it-IT"/>
-        </w:rPr>
-      </w:pPr>
-      <w:r>
-        <w:rPr>
-          <w:lang w:val="it-IT"/>
-        </w:rPr>
-        <w:t xml:space="preserve">uqBaqyaqtaqH kShNUr Ba#vati BavatyuBayataqH kShNUru#BayataqH kShNUr Ba#vati | </w:t>
+        <w:t>(55)[P4] 5.1.1.4(47)-  uqBaqyaqtaqHkShNUH | Baqvaqtiq | (GS-5.1-3)</w:t>
+      </w:r>
+    </w:p>
+    <w:p>
+      <w:pPr>
+        <w:rPr>
+          <w:lang w:val="it-IT"/>
+        </w:rPr>
+      </w:pPr>
+      <w:r>
+        <w:rPr>
+          <w:lang w:val="it-IT"/>
+        </w:rPr>
+        <w:t>uqBaqyaqtaqHkShNUr Ba#vati BavatyuBayataqHkShNU</w:t>
+      </w:r>
+      <w:r>
+        <w:rPr>
+          <w:lang w:val="it-IT"/>
+        </w:rPr>
+        <w:t xml:space="preserve"> </w:t>
+      </w:r>
+      <w:r>
+        <w:rPr>
+          <w:lang w:val="it-IT"/>
+        </w:rPr>
+        <w:t xml:space="preserve">ru#BayataqHkShNUr Ba#vati | </w:t>
       </w:r>
     </w:p>
     <w:p>
@@ -19038,7 +19056,19 @@
         <w:rPr>
           <w:lang w:val="it-IT"/>
         </w:rPr>
-        <w:t xml:space="preserve">yar.hye#nadenaqd yar.hiq yar.hye#nat | </w:t>
+        <w:t>yarhye#na</w:t>
+      </w:r>
+      <w:r>
+        <w:rPr>
+          <w:lang w:val="it-IT"/>
+        </w:rPr>
+        <w:t xml:space="preserve"> </w:t>
+      </w:r>
+      <w:r>
+        <w:rPr>
+          <w:lang w:val="it-IT"/>
+        </w:rPr>
+        <w:t xml:space="preserve">denaqd yar.hiq yarhye#nat | </w:t>
       </w:r>
     </w:p>
     <w:p>
@@ -19769,7 +19799,19 @@
         <w:rPr>
           <w:lang w:val="it-IT"/>
         </w:rPr>
-        <w:t xml:space="preserve">eqnaqm pariq parye#Na^menaqm pari# | </w:t>
+        <w:t>eqnaqm pariq parye#</w:t>
+      </w:r>
+      <w:r>
+        <w:rPr>
+          <w:lang w:val="it-IT"/>
+        </w:rPr>
+        <w:t>n</w:t>
+      </w:r>
+      <w:r>
+        <w:rPr>
+          <w:lang w:val="it-IT"/>
+        </w:rPr>
+        <w:t xml:space="preserve">a^menaqm pari# | </w:t>
       </w:r>
     </w:p>
     <w:p>
@@ -20055,7 +20097,19 @@
         <w:rPr>
           <w:lang w:val="it-IT"/>
         </w:rPr>
-        <w:t xml:space="preserve">eqnaqm pariq parye#Na^menaqm pari# | </w:t>
+        <w:t>eqnaqm pariq parye#</w:t>
+      </w:r>
+      <w:r>
+        <w:rPr>
+          <w:lang w:val="it-IT"/>
+        </w:rPr>
+        <w:t>n</w:t>
+      </w:r>
+      <w:r>
+        <w:rPr>
+          <w:lang w:val="it-IT"/>
+        </w:rPr>
+        <w:t xml:space="preserve">a^menaqm pari# | </w:t>
       </w:r>
     </w:p>
     <w:p>
@@ -26095,7 +26149,7 @@
         <w:rPr>
           <w:lang w:val="it-IT"/>
         </w:rPr>
-        <w:t xml:space="preserve">ta^mUq tam ta^mu# | </w:t>
+        <w:t>ta-mu# vuq tam ta-mu# |</w:t>
       </w:r>
     </w:p>
     <w:p>
@@ -26251,7 +26305,19 @@
         <w:rPr>
           <w:lang w:val="it-IT"/>
         </w:rPr>
-        <w:t xml:space="preserve">Aqhaq daqddhya~g daqddhya~g~g A#hAha daqddhya~g | </w:t>
+        <w:t>Aqhaq daqddhya~g daqddhya~g</w:t>
+      </w:r>
+      <w:r>
+        <w:rPr>
+          <w:lang w:val="it-IT"/>
+        </w:rPr>
+        <w:t xml:space="preserve"> </w:t>
+      </w:r>
+      <w:r>
+        <w:rPr>
+          <w:lang w:val="it-IT"/>
+        </w:rPr>
+        <w:t xml:space="preserve">~gA#hAha daqddhya~g | </w:t>
       </w:r>
     </w:p>
     <w:p>
@@ -26277,7 +26343,31 @@
         <w:rPr>
           <w:lang w:val="it-IT"/>
         </w:rPr>
-        <w:t xml:space="preserve">daqddhya~g vai vai daqddhya~g daqddhya~g vai | </w:t>
+        <w:t>daqddhya~g</w:t>
+      </w:r>
+      <w:r>
+        <w:rPr>
+          <w:lang w:val="it-IT"/>
+        </w:rPr>
+        <w:t>.</w:t>
+      </w:r>
+      <w:r>
+        <w:rPr>
+          <w:lang w:val="it-IT"/>
+        </w:rPr>
+        <w:t xml:space="preserve"> vai vai daqddhya~g daqddhya~g</w:t>
+      </w:r>
+      <w:r>
+        <w:rPr>
+          <w:lang w:val="it-IT"/>
+        </w:rPr>
+        <w:t>.</w:t>
+      </w:r>
+      <w:r>
+        <w:rPr>
+          <w:lang w:val="it-IT"/>
+        </w:rPr>
+        <w:t xml:space="preserve"> vai | </w:t>
       </w:r>
     </w:p>
     <w:p>
@@ -26512,7 +26602,19 @@
         <w:rPr>
           <w:lang w:val="it-IT"/>
         </w:rPr>
-        <w:t xml:space="preserve">ta^mUq tam ta^mu# | </w:t>
+        <w:t>ta^m</w:t>
+      </w:r>
+      <w:r>
+        <w:rPr>
+          <w:lang w:val="it-IT"/>
+        </w:rPr>
+        <w:t>u# vu</w:t>
+      </w:r>
+      <w:r>
+        <w:rPr>
+          <w:lang w:val="it-IT"/>
+        </w:rPr>
+        <w:t xml:space="preserve">q tam ta^mu# | </w:t>
       </w:r>
     </w:p>
     <w:p>
@@ -26538,7 +26640,19 @@
         <w:rPr>
           <w:lang w:val="it-IT"/>
         </w:rPr>
-        <w:t xml:space="preserve">uq tvAq tvaq vuq tvAq | </w:t>
+        <w:t>uq tvAq tv</w:t>
+      </w:r>
+      <w:r>
+        <w:rPr>
+          <w:lang w:val="it-IT"/>
+        </w:rPr>
+        <w:t>a</w:t>
+      </w:r>
+      <w:r>
+        <w:rPr>
+          <w:lang w:val="it-IT"/>
+        </w:rPr>
+        <w:t xml:space="preserve">q vuq tvAq | </w:t>
       </w:r>
     </w:p>
     <w:p>
@@ -29874,7 +29988,31 @@
         <w:rPr>
           <w:lang w:val="it-IT"/>
         </w:rPr>
-        <w:t xml:space="preserve">RuqtUn. var#.Shati var.ShatyRuqtU^nRuqtUn. var#.Shati | </w:t>
+        <w:t>RuqtUn. va#</w:t>
+      </w:r>
+      <w:r>
+        <w:rPr>
+          <w:lang w:val="it-IT"/>
+        </w:rPr>
+        <w:t>r</w:t>
+      </w:r>
+      <w:r>
+        <w:rPr>
+          <w:lang w:val="it-IT"/>
+        </w:rPr>
+        <w:t>.Shati var.ShatyRuqtU^nRuqtUn. va#</w:t>
+      </w:r>
+      <w:r>
+        <w:rPr>
+          <w:lang w:val="it-IT"/>
+        </w:rPr>
+        <w:t>r</w:t>
+      </w:r>
+      <w:r>
+        <w:rPr>
+          <w:lang w:val="it-IT"/>
+        </w:rPr>
+        <w:t xml:space="preserve">.Shati | </w:t>
       </w:r>
     </w:p>
     <w:p>
@@ -29900,7 +30038,19 @@
         <w:rPr>
           <w:lang w:val="it-IT"/>
         </w:rPr>
-        <w:t xml:space="preserve">vaqrq.Shaqtiq yad yad var#.Shati var.Shatiq yat | </w:t>
+        <w:t>vaqrq.Shaqtiq yad yad va#</w:t>
+      </w:r>
+      <w:r>
+        <w:rPr>
+          <w:lang w:val="it-IT"/>
+        </w:rPr>
+        <w:t>r</w:t>
+      </w:r>
+      <w:r>
+        <w:rPr>
+          <w:lang w:val="it-IT"/>
+        </w:rPr>
+        <w:t xml:space="preserve">.Shati var.Shatiq yat | </w:t>
       </w:r>
     </w:p>
     <w:p>
@@ -31046,7 +31196,61 @@
         <w:rPr>
           <w:lang w:val="it-IT"/>
         </w:rPr>
-        <w:t xml:space="preserve">naqhyaqtyaqnuqShTuba#nuqShTunna#hyati nahyatyanuqShTup | </w:t>
+        <w:t>n</w:t>
+      </w:r>
+      <w:r>
+        <w:rPr>
+          <w:lang w:val="it-IT"/>
+        </w:rPr>
+        <w:t>aqhyaq</w:t>
+      </w:r>
+      <w:r>
+        <w:rPr>
+          <w:lang w:val="it-IT"/>
+        </w:rPr>
+        <w:t xml:space="preserve"> </w:t>
+      </w:r>
+      <w:r>
+        <w:rPr>
+          <w:lang w:val="it-IT"/>
+        </w:rPr>
+        <w:t>tyaqnuqShTu</w:t>
+      </w:r>
+      <w:r>
+        <w:rPr>
+          <w:lang w:val="it-IT"/>
+        </w:rPr>
+        <w:t xml:space="preserve"> </w:t>
+      </w:r>
+      <w:r>
+        <w:rPr>
+          <w:lang w:val="it-IT"/>
+        </w:rPr>
+        <w:t>ba#nuqShTu</w:t>
+      </w:r>
+      <w:r>
+        <w:rPr>
+          <w:lang w:val="it-IT"/>
+        </w:rPr>
+        <w:t xml:space="preserve">m </w:t>
+      </w:r>
+      <w:r>
+        <w:rPr>
+          <w:lang w:val="it-IT"/>
+        </w:rPr>
+        <w:t>na#hyati nahya</w:t>
+      </w:r>
+      <w:r>
+        <w:rPr>
+          <w:lang w:val="it-IT"/>
+        </w:rPr>
+        <w:t xml:space="preserve"> </w:t>
+      </w:r>
+      <w:r>
+        <w:rPr>
+          <w:lang w:val="it-IT"/>
+        </w:rPr>
+        <w:t xml:space="preserve">tyanuqShTup | </w:t>
       </w:r>
     </w:p>
     <w:p>
@@ -31969,7 +32173,31 @@
         <w:rPr>
           <w:lang w:val="it-IT"/>
         </w:rPr>
-        <w:t xml:space="preserve">su No# naqH su su Na#H | </w:t>
+        <w:t xml:space="preserve">su </w:t>
+      </w:r>
+      <w:r>
+        <w:rPr>
+          <w:lang w:val="it-IT"/>
+        </w:rPr>
+        <w:t>n</w:t>
+      </w:r>
+      <w:r>
+        <w:rPr>
+          <w:lang w:val="it-IT"/>
+        </w:rPr>
+        <w:t xml:space="preserve">o# naqH su su </w:t>
+      </w:r>
+      <w:r>
+        <w:rPr>
+          <w:lang w:val="it-IT"/>
+        </w:rPr>
+        <w:t>n</w:t>
+      </w:r>
+      <w:r>
+        <w:rPr>
+          <w:lang w:val="it-IT"/>
+        </w:rPr>
+        <w:t xml:space="preserve">a#H | </w:t>
       </w:r>
     </w:p>
     <w:p>
@@ -38025,7 +38253,7 @@
         <w:rPr>
           <w:lang w:val="it-IT"/>
         </w:rPr>
-        <w:t xml:space="preserve">vRuSha#Naqm Baraqn Baraqnq. vRuSha#NaqM ~MvRuSha#Naqm Barann# | </w:t>
+        <w:t xml:space="preserve">vRuSha#Naqm Baraqn Baraqn vRuSha#NaqM ~MvRuSha#Naqm Barann# | </w:t>
       </w:r>
     </w:p>
     <w:p>
@@ -61236,13 +61464,7 @@
         <w:rPr>
           <w:lang w:val="it-IT"/>
         </w:rPr>
-        <w:t>Aqhaq parAq~g parA# ~gAhAhaq parA~g</w:t>
-      </w:r>
-      <w:r>
-        <w:rPr>
-          <w:lang w:val="it-IT"/>
-        </w:rPr>
-        <w:t># |</w:t>
+        <w:t>Aqhaq parAq~g parA# ~gAhAhaq parA~g# |</w:t>
       </w:r>
     </w:p>
     <w:p>

</xml_diff>